<commit_message>
ajout des docs mis à jour
</commit_message>
<xml_diff>
--- a/Docs/liste.docx
+++ b/Docs/liste.docx
@@ -50,20 +50,41 @@
     </w:p>
     <w:p>
       <w:pPr>
-        <w:rPr>
-          <w:u w:val="single"/>
-        </w:rPr>
-      </w:pPr>
-      <w:r>
-        <w:rPr>
-          <w:u w:val="single"/>
-        </w:rPr>
+        <w:pStyle w:val="Titre2"/>
+      </w:pPr>
+      <w:r>
         <w:t>Description du projet :</w:t>
       </w:r>
     </w:p>
-    <w:p/>
-    <w:p/>
-    <w:p/>
+    <w:p>
+      <w:r>
+        <w:t xml:space="preserve">Le but du projet et de faire un jeu </w:t>
+      </w:r>
+      <w:proofErr w:type="spellStart"/>
+      <w:r>
+        <w:t>pong</w:t>
+      </w:r>
+      <w:proofErr w:type="spellEnd"/>
+      <w:r>
+        <w:t xml:space="preserve"> à deux joueurs sur deux ESP32.</w:t>
+      </w:r>
+    </w:p>
+    <w:p>
+      <w:r>
+        <w:t>Le jeu se joue chacun sur son ESP32 avec son propre écran, chaque joueur ne voit que sa partie du jeu.</w:t>
+      </w:r>
+    </w:p>
+    <w:p>
+      <w:r>
+        <w:t xml:space="preserve">Les deux ESP32 attendent l’autre pour se connecter, une fois connectés, ils </w:t>
+      </w:r>
+      <w:r>
+        <w:t>attendent</w:t>
+      </w:r>
+      <w:r>
+        <w:t xml:space="preserve"> pour que le Joueur 1 appuie sur le bouton « A » de l’écran OLED, une fois ceci, cela lance la partie jusqu’à victoire d’un des deux joueurs.</w:t>
+      </w:r>
+    </w:p>
     <w:p>
       <w:pPr>
         <w:jc w:val="center"/>
@@ -71,14 +92,9 @@
     </w:p>
     <w:p>
       <w:pPr>
-        <w:rPr>
-          <w:u w:val="single"/>
-        </w:rPr>
-      </w:pPr>
-      <w:r>
-        <w:rPr>
-          <w:u w:val="single"/>
-        </w:rPr>
+        <w:pStyle w:val="Titre2"/>
+      </w:pPr>
+      <w:r>
         <w:t>Liste du matériel :</w:t>
       </w:r>
     </w:p>
@@ -131,19 +147,18 @@
       </w:r>
     </w:p>
     <w:p/>
-    <w:p/>
-    <w:p/>
-    <w:p>
-      <w:pPr>
-        <w:rPr>
-          <w:u w:val="single"/>
-        </w:rPr>
-      </w:pPr>
-      <w:r>
-        <w:rPr>
-          <w:u w:val="single"/>
-        </w:rPr>
-        <w:t xml:space="preserve">Fonctionnalités utilisateur : </w:t>
+    <w:p>
+      <w:pPr>
+        <w:pStyle w:val="Titre2"/>
+      </w:pPr>
+      <w:r>
+        <w:t>Fonctionnalités</w:t>
+      </w:r>
+      <w:r>
+        <w:t xml:space="preserve"> </w:t>
+      </w:r>
+      <w:r>
+        <w:t xml:space="preserve">: </w:t>
       </w:r>
     </w:p>
     <w:p>
@@ -167,7 +182,15 @@
         </w:numPr>
       </w:pPr>
       <w:r>
-        <w:t>Jeu sans fin (vitesse balle augmente) (avec timer)</w:t>
+        <w:t xml:space="preserve">Jeu sans fin (vitesse balle augmente) (avec </w:t>
+      </w:r>
+      <w:proofErr w:type="spellStart"/>
+      <w:r>
+        <w:t>timer</w:t>
+      </w:r>
+      <w:proofErr w:type="spellEnd"/>
+      <w:r>
+        <w:t>)</w:t>
       </w:r>
     </w:p>
     <w:p>
@@ -946,6 +969,28 @@
     <w:name w:val="Normal"/>
     <w:qFormat/>
   </w:style>
+  <w:style w:type="paragraph" w:styleId="Titre2">
+    <w:name w:val="heading 2"/>
+    <w:basedOn w:val="Normal"/>
+    <w:next w:val="Normal"/>
+    <w:link w:val="Titre2Car"/>
+    <w:uiPriority w:val="9"/>
+    <w:unhideWhenUsed/>
+    <w:qFormat/>
+    <w:rsid w:val="00EC74C0"/>
+    <w:pPr>
+      <w:keepNext/>
+      <w:keepLines/>
+      <w:spacing w:before="40" w:after="0"/>
+      <w:outlineLvl w:val="1"/>
+    </w:pPr>
+    <w:rPr>
+      <w:rFonts w:asciiTheme="majorHAnsi" w:eastAsiaTheme="majorEastAsia" w:hAnsiTheme="majorHAnsi" w:cstheme="majorBidi"/>
+      <w:color w:val="2F5496" w:themeColor="accent1" w:themeShade="BF"/>
+      <w:sz w:val="26"/>
+      <w:szCs w:val="26"/>
+    </w:rPr>
+  </w:style>
   <w:style w:type="character" w:default="1" w:styleId="Policepardfaut">
     <w:name w:val="Default Paragraph Font"/>
     <w:uiPriority w:val="1"/>
@@ -983,6 +1028,19 @@
       <w:ind w:left="720"/>
       <w:contextualSpacing/>
     </w:pPr>
+  </w:style>
+  <w:style w:type="character" w:customStyle="1" w:styleId="Titre2Car">
+    <w:name w:val="Titre 2 Car"/>
+    <w:basedOn w:val="Policepardfaut"/>
+    <w:link w:val="Titre2"/>
+    <w:uiPriority w:val="9"/>
+    <w:rsid w:val="00EC74C0"/>
+    <w:rPr>
+      <w:rFonts w:asciiTheme="majorHAnsi" w:eastAsiaTheme="majorEastAsia" w:hAnsiTheme="majorHAnsi" w:cstheme="majorBidi"/>
+      <w:color w:val="2F5496" w:themeColor="accent1" w:themeShade="BF"/>
+      <w:sz w:val="26"/>
+      <w:szCs w:val="26"/>
+    </w:rPr>
   </w:style>
 </w:styles>
 </file>

</xml_diff>